<commit_message>
model one heading set !
</commit_message>
<xml_diff>
--- a/plydocx/wow.docx
+++ b/plydocx/wow.docx
@@ -26,8 +26,6 @@
       <w:r>
         <w:rPr>
           <w:rStyle w:val="Strong"/>
-          <w:color w:val="8E8358"/>
-          <w:u w:val="dotDash"/>
         </w:rPr>
         <w:t xml:space="preserve"> check </w:t>
       </w:r>
@@ -53,6 +51,7 @@
       </w:r>
     </w:p>
     <w:sectPr>
+      <w:headerReference w:type="default" r:id="rId9"/>
       <w:pgSz w:w="12240" w:h="15840"/>
       <w:pgMar w:top="1440" w:right="1800" w:bottom="1440" w:left="1800" w:header="720" w:footer="720" w:gutter="0"/>
       <w:cols w:space="720"/>
@@ -60,6 +59,50 @@
     </w:sectPr>
   </w:body>
 </w:document>
+</file>
+
+<file path=word/header1.xml><?xml version="1.0" encoding="utf-8"?>
+<w:hdr xmlns:m="http://schemas.openxmlformats.org/officeDocument/2006/math" xmlns:mc="http://schemas.openxmlformats.org/markup-compatibility/2006" xmlns:mo="http://schemas.microsoft.com/office/mac/office/2008/main" xmlns:mv="urn:schemas-microsoft-com:mac:vml" xmlns:o="urn:schemas-microsoft-com:office:office" xmlns:r="http://schemas.openxmlformats.org/officeDocument/2006/relationships" xmlns:v="urn:schemas-microsoft-com:vml" xmlns:w10="urn:schemas-microsoft-com:office:word" xmlns:w14="http://schemas.microsoft.com/office/word/2010/wordml" xmlns:w="http://schemas.openxmlformats.org/wordprocessingml/2006/main" xmlns:wne="http://schemas.microsoft.com/office/word/2006/wordml" xmlns:wp14="http://schemas.microsoft.com/office/word/2010/wordprocessingDrawing" xmlns:wp="http://schemas.openxmlformats.org/drawingml/2006/wordprocessingDrawing" xmlns:wpc="http://schemas.microsoft.com/office/word/2010/wordprocessingCanvas" xmlns:wpg="http://schemas.microsoft.com/office/word/2010/wordprocessingGroup" xmlns:wpi="http://schemas.microsoft.com/office/word/2010/wordprocessingInk" xmlns:wps="http://schemas.microsoft.com/office/word/2010/wordprocessingShape" mc:Ignorable="w14 wp14">
+  <w:p>
+    <w:pPr>
+      <w:pStyle w:val="Header"/>
+    </w:pPr>
+  </w:p>
+  <w:p>
+    <w:pPr>
+      <w:jc w:val="center"/>
+    </w:pPr>
+    <w:r>
+      <w:rPr>
+        <w:rStyle w:val="Strong"/>
+        <w:color w:val="000000" w:themeColor="dark1"/>
+        <w:sz w:val="40"/>
+      </w:rPr>
+      <w:t xml:space="preserve"> Muhammed Roshan P S </w:t>
+    </w:r>
+  </w:p>
+  <w:p>
+    <w:pPr>
+      <w:jc w:val="center"/>
+    </w:pPr>
+    <w:r>
+      <w:t xml:space="preserve"> Github | </w:t>
+    </w:r>
+    <w:r>
+      <w:rPr>
+        <w:color w:val="000000" w:themeColor="dark1"/>
+        <w:sz w:val="20"/>
+      </w:rPr>
+      <w:t xml:space="preserve"> linkdin | Instagram</w:t>
+    </w:r>
+    <w:hyperlink r:id="rId1">
+      <w:r>
+        <w:rPr/>
+        <w:t xml:space="preserve"> | Google </w:t>
+      </w:r>
+    </w:hyperlink>
+  </w:p>
+</w:hdr>
 </file>
 
 <file path=word/numbering.xml><?xml version="1.0" encoding="utf-8"?>

</xml_diff>

<commit_message>
need to add color & underline
</commit_message>
<xml_diff>
--- a/plydocx/wow.docx
+++ b/plydocx/wow.docx
@@ -33,7 +33,8 @@
         <w:rPr>
           <w:rStyle w:val="SubtleReference"/>
           <w:rFonts w:ascii="Times New Roman" w:hAnsi="Times New Roman"/>
-          <w:sz w:val="50"/>
+          <w:color w:val="000000" w:themeColor="dark1"/>
+          <w:sz w:val="20"/>
           <w:u w:val="single"/>
         </w:rPr>
         <w:t>its a Subtle Reference check how i look</w:t>
@@ -86,19 +87,24 @@
       <w:jc w:val="center"/>
     </w:pPr>
     <w:r>
-      <w:t xml:space="preserve"> Github | </w:t>
-    </w:r>
-    <w:r>
-      <w:rPr>
-        <w:color w:val="000000" w:themeColor="dark1"/>
-        <w:sz w:val="20"/>
-      </w:rPr>
-      <w:t xml:space="preserve"> linkdin | Instagram</w:t>
+      <w:t xml:space="preserve"> Github </w:t>
     </w:r>
     <w:hyperlink r:id="rId1">
       <w:r>
         <w:rPr/>
-        <w:t xml:space="preserve"> | Google </w:t>
+        <w:t xml:space="preserve"> | Linkdin </w:t>
+      </w:r>
+    </w:hyperlink>
+    <w:hyperlink r:id="rId1">
+      <w:r>
+        <w:rPr/>
+        <w:t xml:space="preserve"> | Instagram </w:t>
+      </w:r>
+    </w:hyperlink>
+    <w:hyperlink r:id="rId1">
+      <w:r>
+        <w:rPr/>
+        <w:t xml:space="preserve"> | Wiki </w:t>
       </w:r>
     </w:hyperlink>
   </w:p>

</xml_diff>

<commit_message>
first model head complete
</commit_message>
<xml_diff>
--- a/plydocx/wow.docx
+++ b/plydocx/wow.docx
@@ -33,8 +33,7 @@
         <w:rPr>
           <w:rStyle w:val="SubtleReference"/>
           <w:rFonts w:ascii="Times New Roman" w:hAnsi="Times New Roman"/>
-          <w:color w:val="000000" w:themeColor="dark1"/>
-          <w:sz w:val="20"/>
+          <w:sz w:val="50"/>
           <w:u w:val="single"/>
         </w:rPr>
         <w:t>its a Subtle Reference check how i look</w:t>
@@ -54,7 +53,7 @@
     <w:sectPr>
       <w:headerReference w:type="default" r:id="rId9"/>
       <w:pgSz w:w="12240" w:h="15840"/>
-      <w:pgMar w:top="1440" w:right="1800" w:bottom="1440" w:left="1800" w:header="720" w:footer="720" w:gutter="0"/>
+      <w:pgMar w:top="720" w:right="720" w:bottom="720" w:left="720" w:header="720" w:footer="720" w:gutter="0"/>
       <w:cols w:space="720"/>
       <w:docGrid w:linePitch="360"/>
     </w:sectPr>
@@ -77,34 +76,49 @@
       <w:rPr>
         <w:rStyle w:val="Strong"/>
         <w:color w:val="000000" w:themeColor="dark1"/>
-        <w:sz w:val="40"/>
-      </w:rPr>
-      <w:t xml:space="preserve"> Muhammed Roshan P S </w:t>
+        <w:sz w:val="48"/>
+        <w:u w:val="single"/>
+      </w:rPr>
+      <w:t xml:space="preserve">Muhammed Roshan P S </w:t>
     </w:r>
   </w:p>
   <w:p>
     <w:pPr>
+      <w:pBdr>
+        <w:bottom w:val="single" w:sz="20" w:space="2" w:color="auto"/>
+      </w:pBdr>
       <w:jc w:val="center"/>
     </w:pPr>
-    <w:r>
-      <w:t xml:space="preserve"> Github </w:t>
-    </w:r>
     <w:hyperlink r:id="rId1">
       <w:r>
-        <w:rPr/>
-        <w:t xml:space="preserve"> | Linkdin </w:t>
+        <w:rPr>
+          <w:color w:val="24292e"/>
+        </w:rPr>
+        <w:t>Github |</w:t>
       </w:r>
     </w:hyperlink>
     <w:hyperlink r:id="rId1">
       <w:r>
-        <w:rPr/>
-        <w:t xml:space="preserve"> | Instagram </w:t>
+        <w:rPr>
+          <w:color w:val="0A66C2"/>
+        </w:rPr>
+        <w:t xml:space="preserve"> Linkdin |</w:t>
       </w:r>
     </w:hyperlink>
-    <w:hyperlink r:id="rId1">
+    <w:hyperlink r:id="rId2">
       <w:r>
-        <w:rPr/>
-        <w:t xml:space="preserve"> | Wiki </w:t>
+        <w:rPr>
+          <w:color w:val="2b3137"/>
+        </w:rPr>
+        <w:t xml:space="preserve"> muhammedroshanps@gmail.com |</w:t>
+      </w:r>
+    </w:hyperlink>
+    <w:hyperlink r:id="rId3">
+      <w:r>
+        <w:rPr>
+          <w:color w:val="5B51D8"/>
+        </w:rPr>
+        <w:t xml:space="preserve"> +919809031477</w:t>
       </w:r>
     </w:hyperlink>
   </w:p>

</xml_diff>

<commit_message>
moving on to model1
</commit_message>
<xml_diff>
--- a/plydocx/wow.docx
+++ b/plydocx/wow.docx
@@ -5,12 +5,19 @@
     <w:p>
       <w:pPr>
         <w:pBdr>
-          <w:bottom w:val="single" w:sz="6" w:space="2" w:color="red"/>
+          <w:bottom w:val="single" w:sz="6" w:space="2" w:color="black"/>
         </w:pBdr>
       </w:pPr>
       <w:r>
-        <w:t>hello</w:t>
+        <w:rPr>
+          <w:rFonts w:ascii="Calibri" w:hAnsi="Calibri"/>
+          <w:color w:val="000000" w:themeColor="accent1"/>
+          <w:sz w:val="24"/>
+        </w:rPr>
+        <w:t>TECHNICAL SKILLS</w:t>
       </w:r>
+    </w:p>
+    <w:p>
       <w:r>
         <w:rPr>
           <w:b/>
@@ -22,32 +29,6 @@
           <w:i/>
         </w:rPr>
         <w:t xml:space="preserve"> oopz</w:t>
-      </w:r>
-      <w:r>
-        <w:rPr>
-          <w:rStyle w:val="Strong"/>
-        </w:rPr>
-        <w:t xml:space="preserve"> check </w:t>
-      </w:r>
-      <w:r>
-        <w:rPr>
-          <w:rStyle w:val="SubtleReference"/>
-          <w:rFonts w:ascii="Times New Roman" w:hAnsi="Times New Roman"/>
-          <w:sz w:val="50"/>
-          <w:u w:val="single"/>
-        </w:rPr>
-        <w:t>its a Subtle Reference check how i look</w:t>
-      </w:r>
-    </w:p>
-    <w:p>
-      <w:r>
-        <w:t xml:space="preserve">Normal text, </w:t>
-      </w:r>
-      <w:r>
-        <w:rPr>
-          <w:rStyle w:val="Emphasis"/>
-        </w:rPr>
-        <w:t>text with emphasis.</w:t>
       </w:r>
     </w:p>
     <w:sectPr>
@@ -79,7 +60,7 @@
         <w:sz w:val="48"/>
         <w:u w:val="single"/>
       </w:rPr>
-      <w:t xml:space="preserve">Muhammed Roshan P S </w:t>
+      <w:t>Muhammed Roshan P S</w:t>
     </w:r>
   </w:p>
   <w:p>

</xml_diff>

<commit_message>
added new 2-fun for simplicity
</commit_message>
<xml_diff>
--- a/plydocx/wow.docx
+++ b/plydocx/wow.docx
@@ -29,6 +29,48 @@
           <w:i/>
         </w:rPr>
         <w:t xml:space="preserve"> oopz</w:t>
+      </w:r>
+    </w:p>
+    <w:p>
+      <w:pPr>
+        <w:pStyle w:val="Heading2"/>
+        <w:pBdr>
+          <w:bottom w:val="single" w:sz="6" w:space="2" w:color="black"/>
+        </w:pBdr>
+      </w:pPr>
+      <w:r>
+        <w:rPr>
+          <w:rFonts w:ascii="Calibri" w:hAnsi="Calibri"/>
+          <w:color w:val="000000" w:themeColor="accent1"/>
+          <w:sz w:val="24"/>
+        </w:rPr>
+        <w:t>TECHNICAL SKILLS</w:t>
+      </w:r>
+    </w:p>
+    <w:p>
+      <w:r>
+        <w:rPr>
+          <w:rFonts w:ascii="Calibri" w:hAnsi="Calibri"/>
+          <w:color w:val="000000" w:themeColor="accent1"/>
+          <w:sz w:val="24"/>
+        </w:rPr>
+        <w:t xml:space="preserve">   Languages : </w:t>
+      </w:r>
+      <w:r>
+        <w:t>Python,C,JavaScript...etc</w:t>
+      </w:r>
+    </w:p>
+    <w:p>
+      <w:r>
+        <w:t xml:space="preserve">   Languages : </w:t>
+      </w:r>
+      <w:r>
+        <w:rPr>
+          <w:rFonts w:ascii="Calibri" w:hAnsi="Calibri"/>
+          <w:color w:val="000000" w:themeColor="accent1"/>
+          <w:sz w:val="24"/>
+        </w:rPr>
+        <w:t>Python,C,JavaScript...etc</w:t>
       </w:r>
     </w:p>
     <w:sectPr>

</xml_diff>

<commit_message>
need to check linne spacing....
</commit_message>
<xml_diff>
--- a/plydocx/wow.docx
+++ b/plydocx/wow.docx
@@ -4,36 +4,7 @@
   <w:body>
     <w:p>
       <w:pPr>
-        <w:pBdr>
-          <w:bottom w:val="single" w:sz="6" w:space="2" w:color="black"/>
-        </w:pBdr>
-      </w:pPr>
-      <w:r>
-        <w:rPr>
-          <w:rFonts w:ascii="Calibri" w:hAnsi="Calibri"/>
-          <w:color w:val="000000" w:themeColor="accent1"/>
-          <w:sz w:val="24"/>
-        </w:rPr>
-        <w:t>TECHNICAL SKILLS</w:t>
-      </w:r>
-    </w:p>
-    <w:p>
-      <w:r>
-        <w:rPr>
-          <w:b/>
-        </w:rPr>
-        <w:t>wow its nice</w:t>
-      </w:r>
-      <w:r>
-        <w:rPr>
-          <w:i/>
-        </w:rPr>
-        <w:t xml:space="preserve"> oopz</w:t>
-      </w:r>
-    </w:p>
-    <w:p>
-      <w:pPr>
-        <w:pStyle w:val="Heading2"/>
+        <w:pStyle w:val="Heading3"/>
         <w:pBdr>
           <w:bottom w:val="single" w:sz="6" w:space="2" w:color="black"/>
         </w:pBdr>
@@ -51,7 +22,8 @@
       <w:r>
         <w:rPr>
           <w:rFonts w:ascii="Calibri" w:hAnsi="Calibri"/>
-          <w:color w:val="000000" w:themeColor="accent1"/>
+          <w:b/>
+          <w:color w:val="000000" w:themeColor="dark1"/>
           <w:sz w:val="24"/>
         </w:rPr>
         <w:t xml:space="preserve">   Languages : </w:t>
@@ -62,14 +34,15 @@
     </w:p>
     <w:p>
       <w:r>
+        <w:rPr>
+          <w:rFonts w:ascii="Calibri" w:hAnsi="Calibri"/>
+          <w:b/>
+          <w:color w:val="000000" w:themeColor="dark1"/>
+          <w:sz w:val="24"/>
+        </w:rPr>
         <w:t xml:space="preserve">   Languages : </w:t>
       </w:r>
       <w:r>
-        <w:rPr>
-          <w:rFonts w:ascii="Calibri" w:hAnsi="Calibri"/>
-          <w:color w:val="000000" w:themeColor="accent1"/>
-          <w:sz w:val="24"/>
-        </w:rPr>
         <w:t>Python,C,JavaScript...etc</w:t>
       </w:r>
     </w:p>

</xml_diff>